<commit_message>
made some chnage in the doc
</commit_message>
<xml_diff>
--- a/Project/Project Sprint 1/Project_Sprint_1.docx
+++ b/Project/Project Sprint 1/Project_Sprint_1.docx
@@ -2015,6 +2015,25 @@
           <w14:ligatures w14:val="none"/>
         </w:rPr>
       </w:pPr>
+      <w:r>
+        <w:rPr>
+          <w:rFonts w:ascii="Times New Roman" w:eastAsia="Times New Roman" w:hAnsi="Times New Roman" w:cs="Times New Roman"/>
+          <w:kern w:val="0"/>
+          <w:sz w:val="28"/>
+          <w:szCs w:val="28"/>
+          <w14:ligatures w14:val="none"/>
+        </w:rPr>
+        <w:lastRenderedPageBreak/>
+        <w:t>Some early-stage requirements and tasks that can be achieved using this schema:</w:t>
+      </w:r>
+      <w:r>
+        <w:rPr>
+          <w:rFonts w:ascii="Times New Roman" w:eastAsia="Times New Roman" w:hAnsi="Times New Roman" w:cs="Times New Roman"/>
+          <w:kern w:val="0"/>
+          <w14:ligatures w14:val="none"/>
+        </w:rPr>
+        <w:br/>
+      </w:r>
     </w:p>
     <w:p>
       <w:pPr>
@@ -2028,6 +2047,7 @@
     </w:p>
     <w:p>
       <w:pPr>
+        <w:spacing w:before="100" w:beforeAutospacing="1" w:after="100" w:afterAutospacing="1"/>
         <w:rPr>
           <w:rFonts w:ascii="Times New Roman" w:eastAsia="Times New Roman" w:hAnsi="Times New Roman" w:cs="Times New Roman"/>
           <w:b/>
@@ -2044,6 +2064,707 @@
           <w:kern w:val="0"/>
           <w14:ligatures w14:val="none"/>
         </w:rPr>
+        <w:t>User Management</w:t>
+      </w:r>
+    </w:p>
+    <w:p>
+      <w:pPr>
+        <w:spacing w:before="100" w:beforeAutospacing="1" w:after="100" w:afterAutospacing="1"/>
+        <w:ind w:left="720"/>
+        <w:rPr>
+          <w:rFonts w:ascii="Times New Roman" w:eastAsia="Times New Roman" w:hAnsi="Times New Roman" w:cs="Times New Roman"/>
+          <w:kern w:val="0"/>
+          <w14:ligatures w14:val="none"/>
+        </w:rPr>
+      </w:pPr>
+      <w:r>
+        <w:rPr>
+          <w:rFonts w:ascii="Times New Roman" w:eastAsia="Times New Roman" w:hAnsi="Times New Roman" w:cs="Times New Roman"/>
+          <w:kern w:val="0"/>
+          <w14:ligatures w14:val="none"/>
+        </w:rPr>
+        <w:t>User Registration: Users can register by providing a username, password, email, and full name.</w:t>
+      </w:r>
+    </w:p>
+    <w:p>
+      <w:pPr>
+        <w:spacing w:before="100" w:beforeAutospacing="1" w:after="100" w:afterAutospacing="1"/>
+        <w:ind w:left="720"/>
+        <w:rPr>
+          <w:rFonts w:ascii="Times New Roman" w:eastAsia="Times New Roman" w:hAnsi="Times New Roman" w:cs="Times New Roman"/>
+          <w:kern w:val="0"/>
+          <w14:ligatures w14:val="none"/>
+        </w:rPr>
+      </w:pPr>
+      <w:r>
+        <w:rPr>
+          <w:rFonts w:ascii="Times New Roman" w:eastAsia="Times New Roman" w:hAnsi="Times New Roman" w:cs="Times New Roman"/>
+          <w:kern w:val="0"/>
+          <w14:ligatures w14:val="none"/>
+        </w:rPr>
+        <w:t>User Login: Users can log in using their username and password.</w:t>
+      </w:r>
+    </w:p>
+    <w:p>
+      <w:pPr>
+        <w:spacing w:before="100" w:beforeAutospacing="1" w:after="100" w:afterAutospacing="1"/>
+        <w:ind w:left="720"/>
+        <w:rPr>
+          <w:rFonts w:ascii="Times New Roman" w:eastAsia="Times New Roman" w:hAnsi="Times New Roman" w:cs="Times New Roman"/>
+          <w:kern w:val="0"/>
+          <w14:ligatures w14:val="none"/>
+        </w:rPr>
+      </w:pPr>
+      <w:r>
+        <w:rPr>
+          <w:rFonts w:ascii="Times New Roman" w:eastAsia="Times New Roman" w:hAnsi="Times New Roman" w:cs="Times New Roman"/>
+          <w:kern w:val="0"/>
+          <w14:ligatures w14:val="none"/>
+        </w:rPr>
+        <w:t>Admin Management: Certain users can be marked as admins who might have special privileges within the application.</w:t>
+      </w:r>
+    </w:p>
+    <w:p>
+      <w:pPr>
+        <w:spacing w:before="100" w:beforeAutospacing="1" w:after="100" w:afterAutospacing="1"/>
+        <w:rPr>
+          <w:rFonts w:ascii="Times New Roman" w:eastAsia="Times New Roman" w:hAnsi="Times New Roman" w:cs="Times New Roman"/>
+          <w:kern w:val="0"/>
+          <w14:ligatures w14:val="none"/>
+        </w:rPr>
+      </w:pPr>
+    </w:p>
+    <w:p>
+      <w:pPr>
+        <w:spacing w:before="100" w:beforeAutospacing="1" w:after="100" w:afterAutospacing="1"/>
+        <w:rPr>
+          <w:rFonts w:ascii="Times New Roman" w:eastAsia="Times New Roman" w:hAnsi="Times New Roman" w:cs="Times New Roman"/>
+          <w:b/>
+          <w:bCs/>
+          <w:kern w:val="0"/>
+          <w14:ligatures w14:val="none"/>
+        </w:rPr>
+      </w:pPr>
+      <w:r>
+        <w:rPr>
+          <w:rFonts w:ascii="Times New Roman" w:eastAsia="Times New Roman" w:hAnsi="Times New Roman" w:cs="Times New Roman"/>
+          <w:b/>
+          <w:bCs/>
+          <w:kern w:val="0"/>
+          <w14:ligatures w14:val="none"/>
+        </w:rPr>
+        <w:t>Movie and Series Management</w:t>
+      </w:r>
+    </w:p>
+    <w:p>
+      <w:pPr>
+        <w:spacing w:before="100" w:beforeAutospacing="1" w:after="100" w:afterAutospacing="1"/>
+        <w:ind w:left="720"/>
+        <w:rPr>
+          <w:rFonts w:ascii="Times New Roman" w:eastAsia="Times New Roman" w:hAnsi="Times New Roman" w:cs="Times New Roman"/>
+          <w:kern w:val="0"/>
+          <w14:ligatures w14:val="none"/>
+        </w:rPr>
+      </w:pPr>
+      <w:r>
+        <w:rPr>
+          <w:rFonts w:ascii="Times New Roman" w:eastAsia="Times New Roman" w:hAnsi="Times New Roman" w:cs="Times New Roman"/>
+          <w:kern w:val="0"/>
+          <w14:ligatures w14:val="none"/>
+        </w:rPr>
+        <w:t xml:space="preserve">Adding Movies and Series: Admins can add new movies and series to the </w:t>
+      </w:r>
+      <w:proofErr w:type="spellStart"/>
+      <w:r>
+        <w:rPr>
+          <w:rFonts w:ascii="Times New Roman" w:eastAsia="Times New Roman" w:hAnsi="Times New Roman" w:cs="Times New Roman"/>
+          <w:kern w:val="0"/>
+          <w14:ligatures w14:val="none"/>
+        </w:rPr>
+        <w:t>Movie_Episodes</w:t>
+      </w:r>
+      <w:proofErr w:type="spellEnd"/>
+      <w:r>
+        <w:rPr>
+          <w:rFonts w:ascii="Times New Roman" w:eastAsia="Times New Roman" w:hAnsi="Times New Roman" w:cs="Times New Roman"/>
+          <w:kern w:val="0"/>
+          <w14:ligatures w14:val="none"/>
+        </w:rPr>
+        <w:t xml:space="preserve"> table.</w:t>
+      </w:r>
+    </w:p>
+    <w:p>
+      <w:pPr>
+        <w:spacing w:before="100" w:beforeAutospacing="1" w:after="100" w:afterAutospacing="1"/>
+        <w:ind w:left="720"/>
+        <w:rPr>
+          <w:rFonts w:ascii="Times New Roman" w:eastAsia="Times New Roman" w:hAnsi="Times New Roman" w:cs="Times New Roman"/>
+          <w:kern w:val="0"/>
+          <w14:ligatures w14:val="none"/>
+        </w:rPr>
+      </w:pPr>
+      <w:r>
+        <w:rPr>
+          <w:rFonts w:ascii="Times New Roman" w:eastAsia="Times New Roman" w:hAnsi="Times New Roman" w:cs="Times New Roman"/>
+          <w:kern w:val="0"/>
+          <w14:ligatures w14:val="none"/>
+        </w:rPr>
+        <w:t>Managing Episodes: For series, admins can add and manage multiple episodes, each with its own title, release year, and synopsis.</w:t>
+      </w:r>
+    </w:p>
+    <w:p>
+      <w:pPr>
+        <w:spacing w:before="100" w:beforeAutospacing="1" w:after="100" w:afterAutospacing="1"/>
+        <w:rPr>
+          <w:rFonts w:ascii="Times New Roman" w:eastAsia="Times New Roman" w:hAnsi="Times New Roman" w:cs="Times New Roman"/>
+          <w:kern w:val="0"/>
+          <w14:ligatures w14:val="none"/>
+        </w:rPr>
+      </w:pPr>
+    </w:p>
+    <w:p>
+      <w:pPr>
+        <w:spacing w:before="100" w:beforeAutospacing="1" w:after="100" w:afterAutospacing="1"/>
+        <w:rPr>
+          <w:rFonts w:ascii="Times New Roman" w:eastAsia="Times New Roman" w:hAnsi="Times New Roman" w:cs="Times New Roman"/>
+          <w:b/>
+          <w:bCs/>
+          <w:kern w:val="0"/>
+          <w14:ligatures w14:val="none"/>
+        </w:rPr>
+      </w:pPr>
+      <w:r>
+        <w:rPr>
+          <w:rFonts w:ascii="Times New Roman" w:eastAsia="Times New Roman" w:hAnsi="Times New Roman" w:cs="Times New Roman"/>
+          <w:b/>
+          <w:bCs/>
+          <w:kern w:val="0"/>
+          <w14:ligatures w14:val="none"/>
+        </w:rPr>
+        <w:t>Casting Management</w:t>
+      </w:r>
+    </w:p>
+    <w:p>
+      <w:pPr>
+        <w:spacing w:before="100" w:beforeAutospacing="1" w:after="100" w:afterAutospacing="1"/>
+        <w:ind w:left="720"/>
+        <w:rPr>
+          <w:rFonts w:ascii="Times New Roman" w:eastAsia="Times New Roman" w:hAnsi="Times New Roman" w:cs="Times New Roman"/>
+          <w:kern w:val="0"/>
+          <w14:ligatures w14:val="none"/>
+        </w:rPr>
+      </w:pPr>
+      <w:r>
+        <w:rPr>
+          <w:rFonts w:ascii="Times New Roman" w:eastAsia="Times New Roman" w:hAnsi="Times New Roman" w:cs="Times New Roman"/>
+          <w:kern w:val="0"/>
+          <w14:ligatures w14:val="none"/>
+        </w:rPr>
+        <w:t>Adding Cast Members: Admins can add new cast members to the Casts table.</w:t>
+      </w:r>
+    </w:p>
+    <w:p>
+      <w:pPr>
+        <w:spacing w:before="100" w:beforeAutospacing="1" w:after="100" w:afterAutospacing="1"/>
+        <w:ind w:left="720"/>
+        <w:rPr>
+          <w:rFonts w:ascii="Times New Roman" w:eastAsia="Times New Roman" w:hAnsi="Times New Roman" w:cs="Times New Roman"/>
+          <w:kern w:val="0"/>
+          <w14:ligatures w14:val="none"/>
+        </w:rPr>
+      </w:pPr>
+      <w:r>
+        <w:rPr>
+          <w:rFonts w:ascii="Times New Roman" w:eastAsia="Times New Roman" w:hAnsi="Times New Roman" w:cs="Times New Roman"/>
+          <w:kern w:val="0"/>
+          <w14:ligatures w14:val="none"/>
+        </w:rPr>
+        <w:t xml:space="preserve">Assigning Cast to Movies/Series: Admins can assign cast members to specific movies or episodes through the </w:t>
+      </w:r>
+      <w:proofErr w:type="spellStart"/>
+      <w:r>
+        <w:rPr>
+          <w:rFonts w:ascii="Times New Roman" w:eastAsia="Times New Roman" w:hAnsi="Times New Roman" w:cs="Times New Roman"/>
+          <w:kern w:val="0"/>
+          <w14:ligatures w14:val="none"/>
+        </w:rPr>
+        <w:t>Stars_In</w:t>
+      </w:r>
+      <w:proofErr w:type="spellEnd"/>
+      <w:r>
+        <w:rPr>
+          <w:rFonts w:ascii="Times New Roman" w:eastAsia="Times New Roman" w:hAnsi="Times New Roman" w:cs="Times New Roman"/>
+          <w:kern w:val="0"/>
+          <w14:ligatures w14:val="none"/>
+        </w:rPr>
+        <w:t xml:space="preserve"> table.</w:t>
+      </w:r>
+    </w:p>
+    <w:p>
+      <w:pPr>
+        <w:spacing w:before="100" w:beforeAutospacing="1" w:after="100" w:afterAutospacing="1"/>
+        <w:rPr>
+          <w:rFonts w:ascii="Times New Roman" w:eastAsia="Times New Roman" w:hAnsi="Times New Roman" w:cs="Times New Roman"/>
+          <w:kern w:val="0"/>
+          <w14:ligatures w14:val="none"/>
+        </w:rPr>
+      </w:pPr>
+    </w:p>
+    <w:p>
+      <w:pPr>
+        <w:spacing w:before="100" w:beforeAutospacing="1" w:after="100" w:afterAutospacing="1"/>
+        <w:rPr>
+          <w:rFonts w:ascii="Times New Roman" w:eastAsia="Times New Roman" w:hAnsi="Times New Roman" w:cs="Times New Roman"/>
+          <w:b/>
+          <w:bCs/>
+          <w:kern w:val="0"/>
+          <w14:ligatures w14:val="none"/>
+        </w:rPr>
+      </w:pPr>
+      <w:r>
+        <w:rPr>
+          <w:rFonts w:ascii="Times New Roman" w:eastAsia="Times New Roman" w:hAnsi="Times New Roman" w:cs="Times New Roman"/>
+          <w:b/>
+          <w:bCs/>
+          <w:kern w:val="0"/>
+          <w14:ligatures w14:val="none"/>
+        </w:rPr>
+        <w:t>Genre Management</w:t>
+      </w:r>
+    </w:p>
+    <w:p>
+      <w:pPr>
+        <w:spacing w:before="100" w:beforeAutospacing="1" w:after="100" w:afterAutospacing="1"/>
+        <w:ind w:left="720"/>
+        <w:rPr>
+          <w:rFonts w:ascii="Times New Roman" w:eastAsia="Times New Roman" w:hAnsi="Times New Roman" w:cs="Times New Roman"/>
+          <w:kern w:val="0"/>
+          <w14:ligatures w14:val="none"/>
+        </w:rPr>
+      </w:pPr>
+      <w:r>
+        <w:rPr>
+          <w:rFonts w:ascii="Times New Roman" w:eastAsia="Times New Roman" w:hAnsi="Times New Roman" w:cs="Times New Roman"/>
+          <w:kern w:val="0"/>
+          <w14:ligatures w14:val="none"/>
+        </w:rPr>
+        <w:t>Adding Genres: Admins can add new genres to the Genres table.</w:t>
+      </w:r>
+    </w:p>
+    <w:p>
+      <w:pPr>
+        <w:spacing w:before="100" w:beforeAutospacing="1" w:after="100" w:afterAutospacing="1"/>
+        <w:ind w:left="720"/>
+        <w:rPr>
+          <w:rFonts w:ascii="Times New Roman" w:eastAsia="Times New Roman" w:hAnsi="Times New Roman" w:cs="Times New Roman"/>
+          <w:kern w:val="0"/>
+          <w14:ligatures w14:val="none"/>
+        </w:rPr>
+      </w:pPr>
+      <w:r>
+        <w:rPr>
+          <w:rFonts w:ascii="Times New Roman" w:eastAsia="Times New Roman" w:hAnsi="Times New Roman" w:cs="Times New Roman"/>
+          <w:kern w:val="0"/>
+          <w14:ligatures w14:val="none"/>
+        </w:rPr>
+        <w:t xml:space="preserve">Assigning Genres to Movies/Series: Admins can assign genres to specific movies or episodes through the </w:t>
+      </w:r>
+      <w:proofErr w:type="spellStart"/>
+      <w:r>
+        <w:rPr>
+          <w:rFonts w:ascii="Times New Roman" w:eastAsia="Times New Roman" w:hAnsi="Times New Roman" w:cs="Times New Roman"/>
+          <w:kern w:val="0"/>
+          <w14:ligatures w14:val="none"/>
+        </w:rPr>
+        <w:t>Assign_Genres_to_Movie_Episodes</w:t>
+      </w:r>
+      <w:proofErr w:type="spellEnd"/>
+      <w:r>
+        <w:rPr>
+          <w:rFonts w:ascii="Times New Roman" w:eastAsia="Times New Roman" w:hAnsi="Times New Roman" w:cs="Times New Roman"/>
+          <w:kern w:val="0"/>
+          <w14:ligatures w14:val="none"/>
+        </w:rPr>
+        <w:t xml:space="preserve"> table.</w:t>
+      </w:r>
+    </w:p>
+    <w:p>
+      <w:pPr>
+        <w:spacing w:before="100" w:beforeAutospacing="1" w:after="100" w:afterAutospacing="1"/>
+        <w:rPr>
+          <w:rFonts w:ascii="Times New Roman" w:eastAsia="Times New Roman" w:hAnsi="Times New Roman" w:cs="Times New Roman"/>
+          <w:kern w:val="0"/>
+          <w14:ligatures w14:val="none"/>
+        </w:rPr>
+      </w:pPr>
+    </w:p>
+    <w:p>
+      <w:pPr>
+        <w:spacing w:before="100" w:beforeAutospacing="1" w:after="100" w:afterAutospacing="1"/>
+        <w:rPr>
+          <w:rFonts w:ascii="Times New Roman" w:eastAsia="Times New Roman" w:hAnsi="Times New Roman" w:cs="Times New Roman"/>
+          <w:b/>
+          <w:bCs/>
+          <w:kern w:val="0"/>
+          <w14:ligatures w14:val="none"/>
+        </w:rPr>
+      </w:pPr>
+      <w:r>
+        <w:rPr>
+          <w:rFonts w:ascii="Times New Roman" w:eastAsia="Times New Roman" w:hAnsi="Times New Roman" w:cs="Times New Roman"/>
+          <w:b/>
+          <w:bCs/>
+          <w:kern w:val="0"/>
+          <w14:ligatures w14:val="none"/>
+        </w:rPr>
+        <w:t>User Reviews and Ratings</w:t>
+      </w:r>
+    </w:p>
+    <w:p>
+      <w:pPr>
+        <w:spacing w:before="100" w:beforeAutospacing="1" w:after="100" w:afterAutospacing="1"/>
+        <w:ind w:left="720"/>
+        <w:rPr>
+          <w:rFonts w:ascii="Times New Roman" w:eastAsia="Times New Roman" w:hAnsi="Times New Roman" w:cs="Times New Roman"/>
+          <w:kern w:val="0"/>
+          <w14:ligatures w14:val="none"/>
+        </w:rPr>
+      </w:pPr>
+      <w:r>
+        <w:rPr>
+          <w:rFonts w:ascii="Times New Roman" w:eastAsia="Times New Roman" w:hAnsi="Times New Roman" w:cs="Times New Roman"/>
+          <w:kern w:val="0"/>
+          <w14:ligatures w14:val="none"/>
+        </w:rPr>
+        <w:t>Rating Movies/Episodes: Users can rate movies and episodes.</w:t>
+      </w:r>
+    </w:p>
+    <w:p>
+      <w:pPr>
+        <w:spacing w:before="100" w:beforeAutospacing="1" w:after="100" w:afterAutospacing="1"/>
+        <w:ind w:left="720"/>
+        <w:rPr>
+          <w:rFonts w:ascii="Times New Roman" w:eastAsia="Times New Roman" w:hAnsi="Times New Roman" w:cs="Times New Roman"/>
+          <w:kern w:val="0"/>
+          <w14:ligatures w14:val="none"/>
+        </w:rPr>
+      </w:pPr>
+      <w:r>
+        <w:rPr>
+          <w:rFonts w:ascii="Times New Roman" w:eastAsia="Times New Roman" w:hAnsi="Times New Roman" w:cs="Times New Roman"/>
+          <w:kern w:val="0"/>
+          <w14:ligatures w14:val="none"/>
+        </w:rPr>
+        <w:t>Writing Reviews: Users can write reviews for movies and episodes, and choose whether to display their username with their review.</w:t>
+      </w:r>
+    </w:p>
+    <w:p>
+      <w:pPr>
+        <w:spacing w:before="100" w:beforeAutospacing="1" w:after="100" w:afterAutospacing="1"/>
+        <w:rPr>
+          <w:rFonts w:ascii="Times New Roman" w:eastAsia="Times New Roman" w:hAnsi="Times New Roman" w:cs="Times New Roman"/>
+          <w:kern w:val="0"/>
+          <w14:ligatures w14:val="none"/>
+        </w:rPr>
+      </w:pPr>
+    </w:p>
+    <w:p>
+      <w:pPr>
+        <w:spacing w:before="100" w:beforeAutospacing="1" w:after="100" w:afterAutospacing="1"/>
+        <w:rPr>
+          <w:rFonts w:ascii="Times New Roman" w:eastAsia="Times New Roman" w:hAnsi="Times New Roman" w:cs="Times New Roman"/>
+          <w:b/>
+          <w:bCs/>
+          <w:kern w:val="0"/>
+          <w14:ligatures w14:val="none"/>
+        </w:rPr>
+      </w:pPr>
+      <w:r>
+        <w:rPr>
+          <w:rFonts w:ascii="Times New Roman" w:eastAsia="Times New Roman" w:hAnsi="Times New Roman" w:cs="Times New Roman"/>
+          <w:b/>
+          <w:bCs/>
+          <w:kern w:val="0"/>
+          <w14:ligatures w14:val="none"/>
+        </w:rPr>
+        <w:t>Searching and Filtering</w:t>
+      </w:r>
+    </w:p>
+    <w:p>
+      <w:pPr>
+        <w:spacing w:before="100" w:beforeAutospacing="1" w:after="100" w:afterAutospacing="1"/>
+        <w:ind w:left="720"/>
+        <w:rPr>
+          <w:rFonts w:ascii="Times New Roman" w:eastAsia="Times New Roman" w:hAnsi="Times New Roman" w:cs="Times New Roman"/>
+          <w:kern w:val="0"/>
+          <w14:ligatures w14:val="none"/>
+        </w:rPr>
+      </w:pPr>
+      <w:r>
+        <w:rPr>
+          <w:rFonts w:ascii="Times New Roman" w:eastAsia="Times New Roman" w:hAnsi="Times New Roman" w:cs="Times New Roman"/>
+          <w:kern w:val="0"/>
+          <w14:ligatures w14:val="none"/>
+        </w:rPr>
+        <w:t>Filter by Genre: Users can filter movies and series by genre.</w:t>
+      </w:r>
+    </w:p>
+    <w:p>
+      <w:pPr>
+        <w:spacing w:before="100" w:beforeAutospacing="1" w:after="100" w:afterAutospacing="1"/>
+        <w:ind w:left="720"/>
+        <w:rPr>
+          <w:rFonts w:ascii="Times New Roman" w:eastAsia="Times New Roman" w:hAnsi="Times New Roman" w:cs="Times New Roman"/>
+          <w:kern w:val="0"/>
+          <w14:ligatures w14:val="none"/>
+        </w:rPr>
+      </w:pPr>
+      <w:r>
+        <w:rPr>
+          <w:rFonts w:ascii="Times New Roman" w:eastAsia="Times New Roman" w:hAnsi="Times New Roman" w:cs="Times New Roman"/>
+          <w:kern w:val="0"/>
+          <w14:ligatures w14:val="none"/>
+        </w:rPr>
+        <w:t>Filter by Cast: Users can filter movies and series by cast members.</w:t>
+      </w:r>
+    </w:p>
+    <w:p>
+      <w:pPr>
+        <w:spacing w:before="100" w:beforeAutospacing="1" w:after="100" w:afterAutospacing="1"/>
+        <w:ind w:left="720"/>
+        <w:rPr>
+          <w:rFonts w:ascii="Times New Roman" w:eastAsia="Times New Roman" w:hAnsi="Times New Roman" w:cs="Times New Roman"/>
+          <w:kern w:val="0"/>
+          <w14:ligatures w14:val="none"/>
+        </w:rPr>
+      </w:pPr>
+      <w:r>
+        <w:rPr>
+          <w:rFonts w:ascii="Times New Roman" w:eastAsia="Times New Roman" w:hAnsi="Times New Roman" w:cs="Times New Roman"/>
+          <w:kern w:val="0"/>
+          <w14:ligatures w14:val="none"/>
+        </w:rPr>
+        <w:t>Filter by Rating: Users can filter movies and series based on user ratings.</w:t>
+      </w:r>
+    </w:p>
+    <w:p>
+      <w:pPr>
+        <w:spacing w:before="100" w:beforeAutospacing="1" w:after="100" w:afterAutospacing="1"/>
+        <w:rPr>
+          <w:rFonts w:ascii="Times New Roman" w:eastAsia="Times New Roman" w:hAnsi="Times New Roman" w:cs="Times New Roman"/>
+          <w:kern w:val="0"/>
+          <w14:ligatures w14:val="none"/>
+        </w:rPr>
+      </w:pPr>
+    </w:p>
+    <w:p>
+      <w:pPr>
+        <w:spacing w:before="100" w:beforeAutospacing="1" w:after="100" w:afterAutospacing="1"/>
+        <w:rPr>
+          <w:rFonts w:ascii="Times New Roman" w:eastAsia="Times New Roman" w:hAnsi="Times New Roman" w:cs="Times New Roman"/>
+          <w:b/>
+          <w:bCs/>
+          <w:kern w:val="0"/>
+          <w14:ligatures w14:val="none"/>
+        </w:rPr>
+      </w:pPr>
+      <w:r>
+        <w:rPr>
+          <w:rFonts w:ascii="Times New Roman" w:eastAsia="Times New Roman" w:hAnsi="Times New Roman" w:cs="Times New Roman"/>
+          <w:b/>
+          <w:bCs/>
+          <w:kern w:val="0"/>
+          <w14:ligatures w14:val="none"/>
+        </w:rPr>
+        <w:t>Viewing Content</w:t>
+      </w:r>
+    </w:p>
+    <w:p>
+      <w:pPr>
+        <w:spacing w:before="100" w:beforeAutospacing="1" w:after="100" w:afterAutospacing="1"/>
+        <w:ind w:left="720"/>
+        <w:rPr>
+          <w:rFonts w:ascii="Times New Roman" w:eastAsia="Times New Roman" w:hAnsi="Times New Roman" w:cs="Times New Roman"/>
+          <w:kern w:val="0"/>
+          <w14:ligatures w14:val="none"/>
+        </w:rPr>
+      </w:pPr>
+      <w:r>
+        <w:rPr>
+          <w:rFonts w:ascii="Times New Roman" w:eastAsia="Times New Roman" w:hAnsi="Times New Roman" w:cs="Times New Roman"/>
+          <w:kern w:val="0"/>
+          <w14:ligatures w14:val="none"/>
+        </w:rPr>
+        <w:t>List Movies and Series: Users can view a list of all movies and series.</w:t>
+      </w:r>
+    </w:p>
+    <w:p>
+      <w:pPr>
+        <w:spacing w:before="100" w:beforeAutospacing="1" w:after="100" w:afterAutospacing="1"/>
+        <w:ind w:left="720"/>
+        <w:rPr>
+          <w:rFonts w:ascii="Times New Roman" w:eastAsia="Times New Roman" w:hAnsi="Times New Roman" w:cs="Times New Roman"/>
+          <w:kern w:val="0"/>
+          <w14:ligatures w14:val="none"/>
+        </w:rPr>
+      </w:pPr>
+      <w:r>
+        <w:rPr>
+          <w:rFonts w:ascii="Times New Roman" w:eastAsia="Times New Roman" w:hAnsi="Times New Roman" w:cs="Times New Roman"/>
+          <w:kern w:val="0"/>
+          <w14:ligatures w14:val="none"/>
+        </w:rPr>
+        <w:t>View Episodes: Users can view episodes for a particular series.</w:t>
+      </w:r>
+    </w:p>
+    <w:p>
+      <w:pPr>
+        <w:spacing w:before="100" w:beforeAutospacing="1" w:after="100" w:afterAutospacing="1"/>
+        <w:ind w:left="720"/>
+        <w:rPr>
+          <w:rFonts w:ascii="Times New Roman" w:eastAsia="Times New Roman" w:hAnsi="Times New Roman" w:cs="Times New Roman"/>
+          <w:kern w:val="0"/>
+          <w14:ligatures w14:val="none"/>
+        </w:rPr>
+      </w:pPr>
+      <w:r>
+        <w:rPr>
+          <w:rFonts w:ascii="Times New Roman" w:eastAsia="Times New Roman" w:hAnsi="Times New Roman" w:cs="Times New Roman"/>
+          <w:kern w:val="0"/>
+          <w14:ligatures w14:val="none"/>
+        </w:rPr>
+        <w:t>View Reviews and Ratings: Users can view reviews and ratings for movies and episodes.</w:t>
+      </w:r>
+    </w:p>
+    <w:p>
+      <w:pPr>
+        <w:spacing w:before="100" w:beforeAutospacing="1" w:after="100" w:afterAutospacing="1"/>
+        <w:rPr>
+          <w:rFonts w:ascii="Times New Roman" w:eastAsia="Times New Roman" w:hAnsi="Times New Roman" w:cs="Times New Roman"/>
+          <w:kern w:val="0"/>
+          <w14:ligatures w14:val="none"/>
+        </w:rPr>
+      </w:pPr>
+    </w:p>
+    <w:p>
+      <w:pPr>
+        <w:spacing w:before="100" w:beforeAutospacing="1" w:after="100" w:afterAutospacing="1"/>
+        <w:rPr>
+          <w:rFonts w:ascii="Times New Roman" w:eastAsia="Times New Roman" w:hAnsi="Times New Roman" w:cs="Times New Roman"/>
+          <w:b/>
+          <w:bCs/>
+          <w:kern w:val="0"/>
+          <w14:ligatures w14:val="none"/>
+        </w:rPr>
+      </w:pPr>
+      <w:r>
+        <w:rPr>
+          <w:rFonts w:ascii="Times New Roman" w:eastAsia="Times New Roman" w:hAnsi="Times New Roman" w:cs="Times New Roman"/>
+          <w:b/>
+          <w:bCs/>
+          <w:kern w:val="0"/>
+          <w14:ligatures w14:val="none"/>
+        </w:rPr>
+        <w:t>Reporting and Analytics (Admin)</w:t>
+      </w:r>
+    </w:p>
+    <w:p>
+      <w:pPr>
+        <w:spacing w:before="100" w:beforeAutospacing="1" w:after="100" w:afterAutospacing="1"/>
+        <w:ind w:left="720"/>
+        <w:rPr>
+          <w:rFonts w:ascii="Times New Roman" w:eastAsia="Times New Roman" w:hAnsi="Times New Roman" w:cs="Times New Roman"/>
+          <w:kern w:val="0"/>
+          <w14:ligatures w14:val="none"/>
+        </w:rPr>
+      </w:pPr>
+      <w:r>
+        <w:rPr>
+          <w:rFonts w:ascii="Times New Roman" w:eastAsia="Times New Roman" w:hAnsi="Times New Roman" w:cs="Times New Roman"/>
+          <w:kern w:val="0"/>
+          <w14:ligatures w14:val="none"/>
+        </w:rPr>
+        <w:t>Top Rated Movies/Series: Admins can view reports of the top-rated movies and series.</w:t>
+      </w:r>
+    </w:p>
+    <w:p>
+      <w:pPr>
+        <w:spacing w:before="100" w:beforeAutospacing="1" w:after="100" w:afterAutospacing="1"/>
+        <w:ind w:left="720"/>
+        <w:rPr>
+          <w:rFonts w:ascii="Times New Roman" w:eastAsia="Times New Roman" w:hAnsi="Times New Roman" w:cs="Times New Roman"/>
+          <w:kern w:val="0"/>
+          <w14:ligatures w14:val="none"/>
+        </w:rPr>
+      </w:pPr>
+      <w:r>
+        <w:rPr>
+          <w:rFonts w:ascii="Times New Roman" w:eastAsia="Times New Roman" w:hAnsi="Times New Roman" w:cs="Times New Roman"/>
+          <w:kern w:val="0"/>
+          <w14:ligatures w14:val="none"/>
+        </w:rPr>
+        <w:t>User Engagement: Admins can view reports on user engagement, such as the number of ratings and reviews.</w:t>
+      </w:r>
+    </w:p>
+    <w:p>
+      <w:pPr>
+        <w:spacing w:before="100" w:beforeAutospacing="1" w:after="100" w:afterAutospacing="1"/>
+        <w:rPr>
+          <w:rFonts w:ascii="Times New Roman" w:eastAsia="Times New Roman" w:hAnsi="Times New Roman" w:cs="Times New Roman"/>
+          <w:kern w:val="0"/>
+          <w14:ligatures w14:val="none"/>
+        </w:rPr>
+      </w:pPr>
+    </w:p>
+    <w:p>
+      <w:pPr>
+        <w:spacing w:before="100" w:beforeAutospacing="1" w:after="100" w:afterAutospacing="1"/>
+        <w:rPr>
+          <w:rFonts w:ascii="Times New Roman" w:eastAsia="Times New Roman" w:hAnsi="Times New Roman" w:cs="Times New Roman"/>
+          <w:kern w:val="0"/>
+          <w14:ligatures w14:val="none"/>
+        </w:rPr>
+      </w:pPr>
+    </w:p>
+    <w:p>
+      <w:pPr>
+        <w:spacing w:before="100" w:beforeAutospacing="1" w:after="100" w:afterAutospacing="1"/>
+        <w:rPr>
+          <w:rFonts w:ascii="Times New Roman" w:eastAsia="Times New Roman" w:hAnsi="Times New Roman" w:cs="Times New Roman"/>
+          <w:kern w:val="0"/>
+          <w14:ligatures w14:val="none"/>
+        </w:rPr>
+      </w:pPr>
+    </w:p>
+    <w:p>
+      <w:pPr>
+        <w:spacing w:before="100" w:beforeAutospacing="1" w:after="100" w:afterAutospacing="1"/>
+        <w:rPr>
+          <w:rFonts w:ascii="Times New Roman" w:eastAsia="Times New Roman" w:hAnsi="Times New Roman" w:cs="Times New Roman"/>
+          <w:kern w:val="0"/>
+          <w14:ligatures w14:val="none"/>
+        </w:rPr>
+      </w:pPr>
+    </w:p>
+    <w:p>
+      <w:pPr>
+        <w:rPr>
+          <w:rFonts w:ascii="Times New Roman" w:eastAsia="Times New Roman" w:hAnsi="Times New Roman" w:cs="Times New Roman"/>
+          <w:b/>
+          <w:bCs/>
+          <w:kern w:val="0"/>
+          <w14:ligatures w14:val="none"/>
+        </w:rPr>
+      </w:pPr>
+      <w:r>
+        <w:rPr>
+          <w:rFonts w:ascii="Times New Roman" w:eastAsia="Times New Roman" w:hAnsi="Times New Roman" w:cs="Times New Roman"/>
+          <w:b/>
+          <w:bCs/>
+          <w:kern w:val="0"/>
+          <w14:ligatures w14:val="none"/>
+        </w:rPr>
+        <w:lastRenderedPageBreak/>
         <w:t>Entity-Relationship Diagram</w:t>
       </w:r>
       <w:r>

</xml_diff>

<commit_message>
finalize the sprint 1
</commit_message>
<xml_diff>
--- a/Project/Project Sprint 1/Project_Sprint_1.docx
+++ b/Project/Project Sprint 1/Project_Sprint_1.docx
@@ -620,6 +620,399 @@
         <w:spacing w:line="360" w:lineRule="auto"/>
         <w:rPr>
           <w:rFonts w:ascii="Times New Roman" w:eastAsia="Times New Roman" w:hAnsi="Times New Roman" w:cs="Times New Roman"/>
+          <w:i/>
+          <w:iCs/>
+          <w:kern w:val="0"/>
+          <w14:ligatures w14:val="none"/>
+        </w:rPr>
+      </w:pPr>
+      <w:r>
+        <w:rPr>
+          <w:rFonts w:ascii="Times New Roman" w:eastAsia="Times New Roman" w:hAnsi="Times New Roman" w:cs="Times New Roman"/>
+          <w:b/>
+          <w:bCs/>
+          <w:kern w:val="0"/>
+          <w14:ligatures w14:val="none"/>
+        </w:rPr>
+        <w:lastRenderedPageBreak/>
+        <w:t>N</w:t>
+      </w:r>
+      <w:r>
+        <w:rPr>
+          <w:rFonts w:ascii="Times New Roman" w:eastAsia="Times New Roman" w:hAnsi="Times New Roman" w:cs="Times New Roman"/>
+          <w:b/>
+          <w:bCs/>
+          <w:kern w:val="0"/>
+          <w14:ligatures w14:val="none"/>
+        </w:rPr>
+        <w:t>ote</w:t>
+      </w:r>
+      <w:r>
+        <w:rPr>
+          <w:rFonts w:ascii="Times New Roman" w:eastAsia="Times New Roman" w:hAnsi="Times New Roman" w:cs="Times New Roman"/>
+          <w:kern w:val="0"/>
+          <w14:ligatures w14:val="none"/>
+        </w:rPr>
+        <w:t xml:space="preserve">: </w:t>
+      </w:r>
+      <w:r>
+        <w:rPr>
+          <w:rFonts w:ascii="Times New Roman" w:eastAsia="Times New Roman" w:hAnsi="Times New Roman" w:cs="Times New Roman"/>
+          <w:i/>
+          <w:iCs/>
+          <w:kern w:val="0"/>
+          <w14:ligatures w14:val="none"/>
+        </w:rPr>
+        <w:t xml:space="preserve">Due to shortage of time in the video, we </w:t>
+      </w:r>
+      <w:r>
+        <w:rPr>
+          <w:rFonts w:ascii="Times New Roman" w:eastAsia="Times New Roman" w:hAnsi="Times New Roman" w:cs="Times New Roman"/>
+          <w:i/>
+          <w:iCs/>
+          <w:kern w:val="0"/>
+          <w14:ligatures w14:val="none"/>
+        </w:rPr>
+        <w:t xml:space="preserve">were not able to showcase running the commands that we have in a separate </w:t>
+      </w:r>
+      <w:proofErr w:type="spellStart"/>
+      <w:r>
+        <w:rPr>
+          <w:rFonts w:ascii="Times New Roman" w:eastAsia="Times New Roman" w:hAnsi="Times New Roman" w:cs="Times New Roman"/>
+          <w:i/>
+          <w:iCs/>
+          <w:kern w:val="0"/>
+          <w14:ligatures w14:val="none"/>
+        </w:rPr>
+        <w:t>sql</w:t>
+      </w:r>
+      <w:proofErr w:type="spellEnd"/>
+      <w:r>
+        <w:rPr>
+          <w:rFonts w:ascii="Times New Roman" w:eastAsia="Times New Roman" w:hAnsi="Times New Roman" w:cs="Times New Roman"/>
+          <w:i/>
+          <w:iCs/>
+          <w:kern w:val="0"/>
+          <w14:ligatures w14:val="none"/>
+        </w:rPr>
+        <w:t xml:space="preserve"> file</w:t>
+      </w:r>
+      <w:r>
+        <w:rPr>
+          <w:rFonts w:ascii="Times New Roman" w:eastAsia="Times New Roman" w:hAnsi="Times New Roman" w:cs="Times New Roman"/>
+          <w:i/>
+          <w:iCs/>
+          <w:kern w:val="0"/>
+          <w14:ligatures w14:val="none"/>
+        </w:rPr>
+        <w:t xml:space="preserve"> “</w:t>
+      </w:r>
+      <w:proofErr w:type="spellStart"/>
+      <w:r>
+        <w:rPr>
+          <w:rFonts w:ascii="Times New Roman" w:eastAsia="Times New Roman" w:hAnsi="Times New Roman" w:cs="Times New Roman"/>
+          <w:i/>
+          <w:iCs/>
+          <w:kern w:val="0"/>
+          <w14:ligatures w14:val="none"/>
+        </w:rPr>
+        <w:t>create_tables.sql</w:t>
+      </w:r>
+      <w:proofErr w:type="spellEnd"/>
+      <w:r>
+        <w:rPr>
+          <w:rFonts w:ascii="Times New Roman" w:eastAsia="Times New Roman" w:hAnsi="Times New Roman" w:cs="Times New Roman"/>
+          <w:i/>
+          <w:iCs/>
+          <w:kern w:val="0"/>
+          <w14:ligatures w14:val="none"/>
+        </w:rPr>
+        <w:t>”</w:t>
+      </w:r>
+      <w:r>
+        <w:rPr>
+          <w:rFonts w:ascii="Times New Roman" w:eastAsia="Times New Roman" w:hAnsi="Times New Roman" w:cs="Times New Roman"/>
+          <w:i/>
+          <w:iCs/>
+          <w:kern w:val="0"/>
+          <w14:ligatures w14:val="none"/>
+        </w:rPr>
+        <w:t>. However, it covers all from creating tables and all the commands learned in class covering all the content for this sprint.</w:t>
+      </w:r>
+    </w:p>
+    <w:p>
+      <w:pPr>
+        <w:spacing w:line="360" w:lineRule="auto"/>
+        <w:rPr>
+          <w:rFonts w:ascii="Times New Roman" w:eastAsia="Times New Roman" w:hAnsi="Times New Roman" w:cs="Times New Roman"/>
+          <w:i/>
+          <w:iCs/>
+          <w:kern w:val="0"/>
+          <w14:ligatures w14:val="none"/>
+        </w:rPr>
+      </w:pPr>
+    </w:p>
+    <w:p>
+      <w:pPr>
+        <w:spacing w:line="360" w:lineRule="auto"/>
+        <w:rPr>
+          <w:rFonts w:ascii="Times New Roman" w:eastAsia="Times New Roman" w:hAnsi="Times New Roman" w:cs="Times New Roman"/>
+          <w:kern w:val="0"/>
+          <w14:ligatures w14:val="none"/>
+        </w:rPr>
+      </w:pPr>
+      <w:r>
+        <w:rPr>
+          <w:rFonts w:ascii="Times New Roman" w:eastAsia="Times New Roman" w:hAnsi="Times New Roman" w:cs="Times New Roman"/>
+          <w:noProof/>
+          <w:kern w:val="0"/>
+        </w:rPr>
+        <w:drawing>
+          <wp:inline distT="0" distB="0" distL="0" distR="0">
+            <wp:extent cx="9144000" cy="4427855"/>
+            <wp:effectExtent l="0" t="0" r="0" b="4445"/>
+            <wp:docPr id="1062664368" name="Picture 1"/>
+            <wp:cNvGraphicFramePr>
+              <a:graphicFrameLocks xmlns:a="http://schemas.openxmlformats.org/drawingml/2006/main" noChangeAspect="1"/>
+            </wp:cNvGraphicFramePr>
+            <a:graphic xmlns:a="http://schemas.openxmlformats.org/drawingml/2006/main">
+              <a:graphicData uri="http://schemas.openxmlformats.org/drawingml/2006/picture">
+                <pic:pic xmlns:pic="http://schemas.openxmlformats.org/drawingml/2006/picture">
+                  <pic:nvPicPr>
+                    <pic:cNvPr id="1062664368" name="Picture 1062664368"/>
+                    <pic:cNvPicPr/>
+                  </pic:nvPicPr>
+                  <pic:blipFill>
+                    <a:blip r:embed="rId5">
+                      <a:extLst>
+                        <a:ext uri="{28A0092B-C50C-407E-A947-70E740481C1C}">
+                          <a14:useLocalDpi xmlns:a14="http://schemas.microsoft.com/office/drawing/2010/main" val="0"/>
+                        </a:ext>
+                      </a:extLst>
+                    </a:blip>
+                    <a:stretch>
+                      <a:fillRect/>
+                    </a:stretch>
+                  </pic:blipFill>
+                  <pic:spPr>
+                    <a:xfrm>
+                      <a:off x="0" y="0"/>
+                      <a:ext cx="9144000" cy="4427855"/>
+                    </a:xfrm>
+                    <a:prstGeom prst="rect">
+                      <a:avLst/>
+                    </a:prstGeom>
+                  </pic:spPr>
+                </pic:pic>
+              </a:graphicData>
+            </a:graphic>
+          </wp:inline>
+        </w:drawing>
+      </w:r>
+    </w:p>
+    <w:p>
+      <w:pPr>
+        <w:spacing w:line="360" w:lineRule="auto"/>
+        <w:rPr>
+          <w:rFonts w:ascii="Times New Roman" w:eastAsia="Times New Roman" w:hAnsi="Times New Roman" w:cs="Times New Roman"/>
+          <w:kern w:val="0"/>
+          <w14:ligatures w14:val="none"/>
+        </w:rPr>
+      </w:pPr>
+    </w:p>
+    <w:p>
+      <w:pPr>
+        <w:spacing w:line="360" w:lineRule="auto"/>
+        <w:rPr>
+          <w:rFonts w:ascii="Times New Roman" w:eastAsia="Times New Roman" w:hAnsi="Times New Roman" w:cs="Times New Roman"/>
+          <w:kern w:val="0"/>
+          <w14:ligatures w14:val="none"/>
+        </w:rPr>
+      </w:pPr>
+      <w:r>
+        <w:rPr>
+          <w:rFonts w:ascii="Times New Roman" w:eastAsia="Times New Roman" w:hAnsi="Times New Roman" w:cs="Times New Roman"/>
+          <w:noProof/>
+          <w:kern w:val="0"/>
+        </w:rPr>
+        <w:drawing>
+          <wp:inline distT="0" distB="0" distL="0" distR="0">
+            <wp:extent cx="9144000" cy="4940935"/>
+            <wp:effectExtent l="0" t="0" r="0" b="0"/>
+            <wp:docPr id="614783011" name="Picture 2"/>
+            <wp:cNvGraphicFramePr>
+              <a:graphicFrameLocks xmlns:a="http://schemas.openxmlformats.org/drawingml/2006/main" noChangeAspect="1"/>
+            </wp:cNvGraphicFramePr>
+            <a:graphic xmlns:a="http://schemas.openxmlformats.org/drawingml/2006/main">
+              <a:graphicData uri="http://schemas.openxmlformats.org/drawingml/2006/picture">
+                <pic:pic xmlns:pic="http://schemas.openxmlformats.org/drawingml/2006/picture">
+                  <pic:nvPicPr>
+                    <pic:cNvPr id="614783011" name="Picture 614783011"/>
+                    <pic:cNvPicPr/>
+                  </pic:nvPicPr>
+                  <pic:blipFill>
+                    <a:blip r:embed="rId6">
+                      <a:extLst>
+                        <a:ext uri="{28A0092B-C50C-407E-A947-70E740481C1C}">
+                          <a14:useLocalDpi xmlns:a14="http://schemas.microsoft.com/office/drawing/2010/main" val="0"/>
+                        </a:ext>
+                      </a:extLst>
+                    </a:blip>
+                    <a:stretch>
+                      <a:fillRect/>
+                    </a:stretch>
+                  </pic:blipFill>
+                  <pic:spPr>
+                    <a:xfrm>
+                      <a:off x="0" y="0"/>
+                      <a:ext cx="9144000" cy="4940935"/>
+                    </a:xfrm>
+                    <a:prstGeom prst="rect">
+                      <a:avLst/>
+                    </a:prstGeom>
+                  </pic:spPr>
+                </pic:pic>
+              </a:graphicData>
+            </a:graphic>
+          </wp:inline>
+        </w:drawing>
+      </w:r>
+    </w:p>
+    <w:p>
+      <w:pPr>
+        <w:spacing w:line="360" w:lineRule="auto"/>
+        <w:rPr>
+          <w:rFonts w:ascii="Times New Roman" w:eastAsia="Times New Roman" w:hAnsi="Times New Roman" w:cs="Times New Roman"/>
+          <w:kern w:val="0"/>
+          <w14:ligatures w14:val="none"/>
+        </w:rPr>
+      </w:pPr>
+    </w:p>
+    <w:p>
+      <w:pPr>
+        <w:spacing w:line="360" w:lineRule="auto"/>
+        <w:rPr>
+          <w:rFonts w:ascii="Times New Roman" w:eastAsia="Times New Roman" w:hAnsi="Times New Roman" w:cs="Times New Roman"/>
+          <w:kern w:val="0"/>
+          <w14:ligatures w14:val="none"/>
+        </w:rPr>
+      </w:pPr>
+    </w:p>
+    <w:p>
+      <w:pPr>
+        <w:spacing w:line="360" w:lineRule="auto"/>
+        <w:rPr>
+          <w:rFonts w:ascii="Times New Roman" w:eastAsia="Times New Roman" w:hAnsi="Times New Roman" w:cs="Times New Roman"/>
+          <w:kern w:val="0"/>
+          <w14:ligatures w14:val="none"/>
+        </w:rPr>
+      </w:pPr>
+    </w:p>
+    <w:p>
+      <w:pPr>
+        <w:spacing w:line="360" w:lineRule="auto"/>
+        <w:rPr>
+          <w:rFonts w:ascii="Times New Roman" w:eastAsia="Times New Roman" w:hAnsi="Times New Roman" w:cs="Times New Roman"/>
+          <w:kern w:val="0"/>
+          <w14:ligatures w14:val="none"/>
+        </w:rPr>
+      </w:pPr>
+    </w:p>
+    <w:p>
+      <w:pPr>
+        <w:spacing w:line="360" w:lineRule="auto"/>
+        <w:rPr>
+          <w:rFonts w:ascii="Times New Roman" w:eastAsia="Times New Roman" w:hAnsi="Times New Roman" w:cs="Times New Roman"/>
+          <w:kern w:val="0"/>
+          <w14:ligatures w14:val="none"/>
+        </w:rPr>
+      </w:pPr>
+    </w:p>
+    <w:p>
+      <w:pPr>
+        <w:spacing w:line="360" w:lineRule="auto"/>
+        <w:rPr>
+          <w:rFonts w:ascii="Times New Roman" w:eastAsia="Times New Roman" w:hAnsi="Times New Roman" w:cs="Times New Roman"/>
+          <w:kern w:val="0"/>
+          <w14:ligatures w14:val="none"/>
+        </w:rPr>
+      </w:pPr>
+    </w:p>
+    <w:p>
+      <w:pPr>
+        <w:spacing w:line="360" w:lineRule="auto"/>
+        <w:rPr>
+          <w:rFonts w:ascii="Times New Roman" w:eastAsia="Times New Roman" w:hAnsi="Times New Roman" w:cs="Times New Roman"/>
+          <w:kern w:val="0"/>
+          <w14:ligatures w14:val="none"/>
+        </w:rPr>
+      </w:pPr>
+    </w:p>
+    <w:p>
+      <w:pPr>
+        <w:spacing w:line="360" w:lineRule="auto"/>
+        <w:rPr>
+          <w:rFonts w:ascii="Times New Roman" w:eastAsia="Times New Roman" w:hAnsi="Times New Roman" w:cs="Times New Roman"/>
+          <w:kern w:val="0"/>
+          <w14:ligatures w14:val="none"/>
+        </w:rPr>
+      </w:pPr>
+    </w:p>
+    <w:p>
+      <w:pPr>
+        <w:spacing w:line="360" w:lineRule="auto"/>
+        <w:rPr>
+          <w:rFonts w:ascii="Times New Roman" w:eastAsia="Times New Roman" w:hAnsi="Times New Roman" w:cs="Times New Roman"/>
+          <w:kern w:val="0"/>
+          <w14:ligatures w14:val="none"/>
+        </w:rPr>
+      </w:pPr>
+    </w:p>
+    <w:p>
+      <w:pPr>
+        <w:spacing w:line="360" w:lineRule="auto"/>
+        <w:rPr>
+          <w:rFonts w:ascii="Times New Roman" w:eastAsia="Times New Roman" w:hAnsi="Times New Roman" w:cs="Times New Roman"/>
+          <w:kern w:val="0"/>
+          <w14:ligatures w14:val="none"/>
+        </w:rPr>
+      </w:pPr>
+    </w:p>
+    <w:p>
+      <w:pPr>
+        <w:spacing w:line="360" w:lineRule="auto"/>
+        <w:rPr>
+          <w:rFonts w:ascii="Times New Roman" w:eastAsia="Times New Roman" w:hAnsi="Times New Roman" w:cs="Times New Roman"/>
+          <w:kern w:val="0"/>
+          <w14:ligatures w14:val="none"/>
+        </w:rPr>
+      </w:pPr>
+    </w:p>
+    <w:p>
+      <w:pPr>
+        <w:spacing w:line="360" w:lineRule="auto"/>
+        <w:rPr>
+          <w:rFonts w:ascii="Times New Roman" w:eastAsia="Times New Roman" w:hAnsi="Times New Roman" w:cs="Times New Roman"/>
+          <w:kern w:val="0"/>
+          <w14:ligatures w14:val="none"/>
+        </w:rPr>
+      </w:pPr>
+    </w:p>
+    <w:p>
+      <w:pPr>
+        <w:spacing w:line="360" w:lineRule="auto"/>
+        <w:rPr>
+          <w:rFonts w:ascii="Times New Roman" w:eastAsia="Times New Roman" w:hAnsi="Times New Roman" w:cs="Times New Roman"/>
+          <w:kern w:val="0"/>
+          <w14:ligatures w14:val="none"/>
+        </w:rPr>
+      </w:pPr>
+    </w:p>
+    <w:p>
+      <w:pPr>
+        <w:spacing w:line="360" w:lineRule="auto"/>
+        <w:rPr>
+          <w:rFonts w:ascii="Times New Roman" w:eastAsia="Times New Roman" w:hAnsi="Times New Roman" w:cs="Times New Roman"/>
           <w:kern w:val="0"/>
           <w14:ligatures w14:val="none"/>
         </w:rPr>
@@ -640,6 +1033,7 @@
           <w:kern w:val="0"/>
           <w14:ligatures w14:val="none"/>
         </w:rPr>
+        <w:lastRenderedPageBreak/>
         <w:t xml:space="preserve">In this database schema, we have </w:t>
       </w:r>
       <w:r>
@@ -2015,9 +2409,33 @@
           <w14:ligatures w14:val="none"/>
         </w:rPr>
       </w:pPr>
-      <w:r>
-        <w:rPr>
-          <w:rFonts w:ascii="Times New Roman" w:eastAsia="Times New Roman" w:hAnsi="Times New Roman" w:cs="Times New Roman"/>
+    </w:p>
+    <w:p>
+      <w:pPr>
+        <w:spacing w:before="100" w:beforeAutospacing="1" w:after="100" w:afterAutospacing="1"/>
+        <w:rPr>
+          <w:rFonts w:ascii="Times New Roman" w:eastAsia="Times New Roman" w:hAnsi="Times New Roman" w:cs="Times New Roman"/>
+          <w:kern w:val="0"/>
+          <w14:ligatures w14:val="none"/>
+        </w:rPr>
+      </w:pPr>
+    </w:p>
+    <w:p>
+      <w:pPr>
+        <w:spacing w:before="100" w:beforeAutospacing="1" w:after="100" w:afterAutospacing="1"/>
+        <w:rPr>
+          <w:rFonts w:ascii="Times New Roman" w:eastAsia="Times New Roman" w:hAnsi="Times New Roman" w:cs="Times New Roman"/>
+          <w:b/>
+          <w:bCs/>
+          <w:kern w:val="0"/>
+          <w14:ligatures w14:val="none"/>
+        </w:rPr>
+      </w:pPr>
+      <w:r>
+        <w:rPr>
+          <w:rFonts w:ascii="Times New Roman" w:eastAsia="Times New Roman" w:hAnsi="Times New Roman" w:cs="Times New Roman"/>
+          <w:b/>
+          <w:bCs/>
           <w:kern w:val="0"/>
           <w:sz w:val="28"/>
           <w:szCs w:val="28"/>
@@ -2029,6 +2447,8 @@
       <w:r>
         <w:rPr>
           <w:rFonts w:ascii="Times New Roman" w:eastAsia="Times New Roman" w:hAnsi="Times New Roman" w:cs="Times New Roman"/>
+          <w:b/>
+          <w:bCs/>
           <w:kern w:val="0"/>
           <w14:ligatures w14:val="none"/>
         </w:rPr>

</xml_diff>